<commit_message>
Fix rent revision document.
</commit_message>
<xml_diff>
--- a/src/infrastructure/templates/rent-revision/template.docx
+++ b/src/infrastructure/templates/rent-revision/template.docx
@@ -4,36 +4,64 @@
   <w:body>
     <w:p>
       <w:pPr>
-        <w:pStyle w:val="Normal1"/>
-        <w:pageBreakBefore w:val="false"/>
-        <w:rPr>
-          <w:rFonts w:ascii="Arial" w:hAnsi="Arial" w:eastAsia="Arial" w:cs="Arial"/>
-        </w:rPr>
-      </w:pPr>
-      <w:r>
-        <w:rPr>
-          <w:rFonts w:eastAsia="Arial" w:cs="Arial" w:ascii="Arial" w:hAnsi="Arial"/>
-        </w:rPr>
-        <w:t>{{BAILLEUR}}</w:t>
-      </w:r>
-    </w:p>
-    <w:p>
-      <w:pPr>
-        <w:pStyle w:val="Normal1"/>
-        <w:pageBreakBefore w:val="false"/>
-        <w:rPr>
-          <w:rFonts w:ascii="Arial" w:hAnsi="Arial" w:eastAsia="Arial" w:cs="Arial"/>
-        </w:rPr>
-      </w:pPr>
-      <w:r>
-        <w:rPr>
-          <w:rFonts w:eastAsia="Arial" w:cs="Arial" w:ascii="Arial" w:hAnsi="Arial"/>
-        </w:rPr>
-      </w:r>
-    </w:p>
-    <w:p>
-      <w:pPr>
-        <w:pStyle w:val="Normal1"/>
+        <w:pStyle w:val="LOnormal"/>
+        <w:pageBreakBefore w:val="false"/>
+        <w:rPr>
+          <w:rFonts w:ascii="Arial" w:hAnsi="Arial" w:eastAsia="Arial" w:cs="Arial"/>
+        </w:rPr>
+      </w:pPr>
+      <w:r>
+        <w:rPr>
+          <w:rFonts w:eastAsia="Arial" w:cs="Arial" w:ascii="Arial" w:hAnsi="Arial"/>
+        </w:rPr>
+        <w:t xml:space="preserve">SCI LOGIS ANGE   </w:t>
+      </w:r>
+    </w:p>
+    <w:p>
+      <w:pPr>
+        <w:pStyle w:val="LOnormal"/>
+        <w:rPr>
+          <w:rFonts w:ascii="Arial" w:hAnsi="Arial" w:eastAsia="Arial" w:cs="Arial"/>
+        </w:rPr>
+      </w:pPr>
+      <w:r>
+        <w:rPr>
+          <w:rFonts w:eastAsia="Arial" w:cs="Arial" w:ascii="Arial" w:hAnsi="Arial"/>
+        </w:rPr>
+        <w:t xml:space="preserve">259 rue de Wallers   </w:t>
+      </w:r>
+    </w:p>
+    <w:p>
+      <w:pPr>
+        <w:pStyle w:val="LOnormal"/>
+        <w:rPr>
+          <w:rFonts w:ascii="Arial" w:hAnsi="Arial" w:eastAsia="Arial" w:cs="Arial"/>
+        </w:rPr>
+      </w:pPr>
+      <w:r>
+        <w:rPr>
+          <w:rFonts w:eastAsia="Arial" w:cs="Arial" w:ascii="Arial" w:hAnsi="Arial"/>
+        </w:rPr>
+        <w:t>59590 RAISMES</w:t>
+      </w:r>
+    </w:p>
+    <w:p>
+      <w:pPr>
+        <w:pStyle w:val="LOnormal"/>
+        <w:pageBreakBefore w:val="false"/>
+        <w:rPr>
+          <w:rFonts w:ascii="Arial" w:hAnsi="Arial" w:eastAsia="Arial" w:cs="Arial"/>
+        </w:rPr>
+      </w:pPr>
+      <w:r>
+        <w:rPr>
+          <w:rFonts w:eastAsia="Arial" w:cs="Arial" w:ascii="Arial" w:hAnsi="Arial"/>
+        </w:rPr>
+      </w:r>
+    </w:p>
+    <w:p>
+      <w:pPr>
+        <w:pStyle w:val="LOnormal"/>
         <w:pageBreakBefore w:val="false"/>
         <w:rPr>
           <w:rFonts w:ascii="Arial" w:hAnsi="Arial" w:eastAsia="Arial" w:cs="Arial"/>
@@ -49,7 +77,7 @@
     </w:p>
     <w:p>
       <w:pPr>
-        <w:pStyle w:val="Normal1"/>
+        <w:pStyle w:val="LOnormal"/>
         <w:pageBreakBefore w:val="false"/>
         <w:ind w:left="5669" w:hanging="0"/>
         <w:rPr>
@@ -60,12 +88,24 @@
         <w:rPr>
           <w:rFonts w:eastAsia="Arial" w:cs="Arial" w:ascii="Arial" w:hAnsi="Arial"/>
         </w:rPr>
-        <w:t>{{CIVILITÉ}} {{LOCATAIRE}}</w:t>
-      </w:r>
-    </w:p>
-    <w:p>
-      <w:pPr>
-        <w:pStyle w:val="Normal1"/>
+        <w:t>{{CIVILITY}} {{</w:t>
+      </w:r>
+      <w:r>
+        <w:rPr>
+          <w:rFonts w:eastAsia="Arial" w:cs="Arial" w:ascii="Arial" w:hAnsi="Arial"/>
+        </w:rPr>
+        <w:t>NAME</w:t>
+      </w:r>
+      <w:r>
+        <w:rPr>
+          <w:rFonts w:eastAsia="Arial" w:cs="Arial" w:ascii="Arial" w:hAnsi="Arial"/>
+        </w:rPr>
+        <w:t>}}</w:t>
+      </w:r>
+    </w:p>
+    <w:p>
+      <w:pPr>
+        <w:pStyle w:val="LOnormal"/>
         <w:pageBreakBefore w:val="false"/>
         <w:ind w:left="5669" w:hanging="0"/>
         <w:rPr>
@@ -76,12 +116,12 @@
         <w:rPr>
           <w:rFonts w:eastAsia="Arial" w:cs="Arial" w:ascii="Arial" w:hAnsi="Arial"/>
         </w:rPr>
-      </w:r>
-    </w:p>
-    <w:p>
-      <w:pPr>
-        <w:pStyle w:val="Normal1"/>
-        <w:pageBreakBefore w:val="false"/>
+        <w:t>{{ADDRESS_1}}</w:t>
+      </w:r>
+    </w:p>
+    <w:p>
+      <w:pPr>
+        <w:pStyle w:val="LOnormal"/>
         <w:ind w:left="5669" w:hanging="0"/>
         <w:rPr>
           <w:rFonts w:ascii="Arial" w:hAnsi="Arial" w:eastAsia="Arial" w:cs="Arial"/>
@@ -91,12 +131,13 @@
         <w:rPr>
           <w:rFonts w:eastAsia="Arial" w:cs="Arial" w:ascii="Arial" w:hAnsi="Arial"/>
         </w:rPr>
-      </w:r>
-    </w:p>
-    <w:p>
-      <w:pPr>
-        <w:pStyle w:val="Normal1"/>
-        <w:pageBreakBefore w:val="false"/>
+        <w:t>{{ADDRESS_2}}</w:t>
+      </w:r>
+    </w:p>
+    <w:p>
+      <w:pPr>
+        <w:pStyle w:val="LOnormal"/>
+        <w:bidi w:val="0"/>
         <w:ind w:left="5669" w:hanging="0"/>
         <w:rPr>
           <w:rFonts w:ascii="Arial" w:hAnsi="Arial" w:eastAsia="Arial" w:cs="Arial"/>
@@ -106,40 +147,71 @@
         <w:rPr>
           <w:rFonts w:eastAsia="Arial" w:cs="Arial" w:ascii="Arial" w:hAnsi="Arial"/>
         </w:rPr>
-        <w:t>à Raismes, le {{DATE_COURRIER}}</w:t>
-      </w:r>
-    </w:p>
-    <w:p>
-      <w:pPr>
-        <w:pStyle w:val="Normal1"/>
-        <w:pageBreakBefore w:val="false"/>
-        <w:rPr>
-          <w:rFonts w:ascii="Arial" w:hAnsi="Arial" w:eastAsia="Arial" w:cs="Arial"/>
-        </w:rPr>
-      </w:pPr>
-      <w:r>
-        <w:rPr>
-          <w:rFonts w:eastAsia="Arial" w:cs="Arial" w:ascii="Arial" w:hAnsi="Arial"/>
-        </w:rPr>
-      </w:r>
-    </w:p>
-    <w:p>
-      <w:pPr>
-        <w:pStyle w:val="Normal1"/>
-        <w:pageBreakBefore w:val="false"/>
-        <w:rPr>
-          <w:rFonts w:ascii="Arial" w:hAnsi="Arial" w:eastAsia="Arial" w:cs="Arial"/>
-        </w:rPr>
-      </w:pPr>
-      <w:r>
-        <w:rPr>
-          <w:rFonts w:eastAsia="Arial" w:cs="Arial" w:ascii="Arial" w:hAnsi="Arial"/>
-        </w:rPr>
-      </w:r>
-    </w:p>
-    <w:p>
-      <w:pPr>
-        <w:pStyle w:val="Normal1"/>
+        <w:t>{{POSTAL_CODE}} {{TOWN}}</w:t>
+      </w:r>
+    </w:p>
+    <w:p>
+      <w:pPr>
+        <w:pStyle w:val="LOnormal"/>
+        <w:pageBreakBefore w:val="false"/>
+        <w:ind w:left="5669" w:hanging="0"/>
+        <w:rPr>
+          <w:rFonts w:ascii="Arial" w:hAnsi="Arial" w:eastAsia="Arial" w:cs="Arial"/>
+        </w:rPr>
+      </w:pPr>
+      <w:r>
+        <w:rPr>
+          <w:rFonts w:eastAsia="Arial" w:cs="Arial" w:ascii="Arial" w:hAnsi="Arial"/>
+        </w:rPr>
+      </w:r>
+    </w:p>
+    <w:p>
+      <w:pPr>
+        <w:pStyle w:val="LOnormal"/>
+        <w:pageBreakBefore w:val="false"/>
+        <w:ind w:left="5669" w:hanging="0"/>
+        <w:rPr>
+          <w:rFonts w:ascii="Arial" w:hAnsi="Arial" w:eastAsia="Arial" w:cs="Arial"/>
+        </w:rPr>
+      </w:pPr>
+      <w:r>
+        <w:rPr>
+          <w:rFonts w:eastAsia="Arial" w:cs="Arial" w:ascii="Arial" w:hAnsi="Arial"/>
+        </w:rPr>
+        <w:t>à Raismes, le {{LETTER_DATE}}</w:t>
+      </w:r>
+    </w:p>
+    <w:p>
+      <w:pPr>
+        <w:pStyle w:val="LOnormal"/>
+        <w:pageBreakBefore w:val="false"/>
+        <w:rPr>
+          <w:rFonts w:ascii="Arial" w:hAnsi="Arial" w:eastAsia="Arial" w:cs="Arial"/>
+        </w:rPr>
+      </w:pPr>
+      <w:r>
+        <w:rPr>
+          <w:rFonts w:eastAsia="Arial" w:cs="Arial" w:ascii="Arial" w:hAnsi="Arial"/>
+        </w:rPr>
+      </w:r>
+    </w:p>
+    <w:p>
+      <w:pPr>
+        <w:pStyle w:val="LOnormal"/>
+        <w:pageBreakBefore w:val="false"/>
+        <w:rPr>
+          <w:rFonts w:ascii="Arial" w:hAnsi="Arial" w:eastAsia="Arial" w:cs="Arial"/>
+        </w:rPr>
+      </w:pPr>
+      <w:r>
+        <w:rPr>
+          <w:rFonts w:eastAsia="Arial" w:cs="Arial" w:ascii="Arial" w:hAnsi="Arial"/>
+        </w:rPr>
+      </w:r>
+    </w:p>
+    <w:p>
+      <w:pPr>
+        <w:pStyle w:val="LOnormal"/>
         <w:pageBreakBefore w:val="false"/>
         <w:rPr>
           <w:rFonts w:ascii="Arial" w:hAnsi="Arial" w:eastAsia="Arial" w:cs="Arial"/>
@@ -154,143 +226,143 @@
     </w:p>
     <w:p>
       <w:pPr>
-        <w:pStyle w:val="Normal1"/>
-        <w:pageBreakBefore w:val="false"/>
-        <w:rPr>
-          <w:rFonts w:ascii="Arial" w:hAnsi="Arial" w:eastAsia="Arial" w:cs="Arial"/>
-        </w:rPr>
-      </w:pPr>
-      <w:r>
-        <w:rPr>
-          <w:rFonts w:eastAsia="Arial" w:cs="Arial" w:ascii="Arial" w:hAnsi="Arial"/>
-        </w:rPr>
-      </w:r>
-    </w:p>
-    <w:p>
-      <w:pPr>
-        <w:pStyle w:val="Normal1"/>
-        <w:pageBreakBefore w:val="false"/>
-        <w:rPr>
-          <w:rFonts w:ascii="Arial" w:hAnsi="Arial" w:eastAsia="Arial" w:cs="Arial"/>
-        </w:rPr>
-      </w:pPr>
-      <w:r>
-        <w:rPr>
-          <w:rFonts w:eastAsia="Arial" w:cs="Arial" w:ascii="Arial" w:hAnsi="Arial"/>
-        </w:rPr>
-      </w:r>
-    </w:p>
-    <w:p>
-      <w:pPr>
-        <w:pStyle w:val="Normal1"/>
-        <w:pageBreakBefore w:val="false"/>
-        <w:jc w:val="both"/>
-        <w:rPr>
-          <w:rFonts w:ascii="Arial" w:hAnsi="Arial" w:eastAsia="Arial" w:cs="Arial"/>
-        </w:rPr>
-      </w:pPr>
-      <w:r>
-        <w:rPr>
-          <w:rFonts w:eastAsia="Arial" w:cs="Arial" w:ascii="Arial" w:hAnsi="Arial"/>
-        </w:rPr>
-        <w:t xml:space="preserve">{{CIVILITÉ}}, </w:t>
-      </w:r>
-    </w:p>
-    <w:p>
-      <w:pPr>
-        <w:pStyle w:val="Normal1"/>
-        <w:pageBreakBefore w:val="false"/>
-        <w:jc w:val="both"/>
-        <w:rPr>
-          <w:rFonts w:ascii="Arial" w:hAnsi="Arial" w:eastAsia="Arial" w:cs="Arial"/>
-        </w:rPr>
-      </w:pPr>
-      <w:r>
-        <w:rPr>
-          <w:rFonts w:eastAsia="Arial" w:cs="Arial" w:ascii="Arial" w:hAnsi="Arial"/>
-        </w:rPr>
-      </w:r>
-    </w:p>
-    <w:p>
-      <w:pPr>
-        <w:pStyle w:val="Normal1"/>
-        <w:pageBreakBefore w:val="false"/>
-        <w:jc w:val="both"/>
-        <w:rPr>
-          <w:rFonts w:ascii="Arial" w:hAnsi="Arial" w:eastAsia="Arial" w:cs="Arial"/>
-        </w:rPr>
-      </w:pPr>
-      <w:r>
-        <w:rPr>
-          <w:rFonts w:eastAsia="Arial" w:cs="Arial" w:ascii="Arial" w:hAnsi="Arial"/>
-        </w:rPr>
-      </w:r>
-    </w:p>
-    <w:p>
-      <w:pPr>
-        <w:pStyle w:val="Normal1"/>
-        <w:pageBreakBefore w:val="false"/>
-        <w:jc w:val="both"/>
-        <w:rPr>
-          <w:rFonts w:ascii="Arial" w:hAnsi="Arial" w:eastAsia="Arial" w:cs="Arial"/>
-        </w:rPr>
-      </w:pPr>
-      <w:r>
-        <w:rPr>
-          <w:rFonts w:eastAsia="Arial" w:cs="Arial" w:ascii="Arial" w:hAnsi="Arial"/>
-        </w:rPr>
-        <w:t xml:space="preserve">Conformément aux dispositions de votre bail, la valeur de votre loyer est indexée sur l’évolution de l’{{TYPE_INDICE}} de l’INSEE du {{TRIMESTRE}} trimestre de chaque année. </w:t>
-      </w:r>
-    </w:p>
-    <w:p>
-      <w:pPr>
-        <w:pStyle w:val="Normal1"/>
-        <w:pageBreakBefore w:val="false"/>
-        <w:jc w:val="both"/>
-        <w:rPr>
-          <w:rFonts w:ascii="Arial" w:hAnsi="Arial" w:eastAsia="Arial" w:cs="Arial"/>
-        </w:rPr>
-      </w:pPr>
-      <w:r>
-        <w:rPr>
-          <w:rFonts w:eastAsia="Arial" w:cs="Arial" w:ascii="Arial" w:hAnsi="Arial"/>
-        </w:rPr>
-      </w:r>
-    </w:p>
-    <w:p>
-      <w:pPr>
-        <w:pStyle w:val="Normal1"/>
-        <w:pageBreakBefore w:val="false"/>
-        <w:jc w:val="both"/>
-        <w:rPr>
-          <w:rFonts w:ascii="Arial" w:hAnsi="Arial" w:eastAsia="Arial" w:cs="Arial"/>
-        </w:rPr>
-      </w:pPr>
-      <w:r>
-        <w:rPr>
-          <w:rFonts w:eastAsia="Arial" w:cs="Arial" w:ascii="Arial" w:hAnsi="Arial"/>
-        </w:rPr>
-        <w:t>Récemment publié, cet indice s’établit désormais à {{NI}}.</w:t>
-      </w:r>
-    </w:p>
-    <w:p>
-      <w:pPr>
-        <w:pStyle w:val="Normal1"/>
-        <w:pageBreakBefore w:val="false"/>
-        <w:jc w:val="both"/>
-        <w:rPr>
-          <w:rFonts w:ascii="Arial" w:hAnsi="Arial" w:eastAsia="Arial" w:cs="Arial"/>
-        </w:rPr>
-      </w:pPr>
-      <w:r>
-        <w:rPr>
-          <w:rFonts w:eastAsia="Arial" w:cs="Arial" w:ascii="Arial" w:hAnsi="Arial"/>
-        </w:rPr>
-      </w:r>
-    </w:p>
-    <w:p>
-      <w:pPr>
-        <w:pStyle w:val="Normal1"/>
+        <w:pStyle w:val="LOnormal"/>
+        <w:pageBreakBefore w:val="false"/>
+        <w:rPr>
+          <w:rFonts w:ascii="Arial" w:hAnsi="Arial" w:eastAsia="Arial" w:cs="Arial"/>
+        </w:rPr>
+      </w:pPr>
+      <w:r>
+        <w:rPr>
+          <w:rFonts w:eastAsia="Arial" w:cs="Arial" w:ascii="Arial" w:hAnsi="Arial"/>
+        </w:rPr>
+      </w:r>
+    </w:p>
+    <w:p>
+      <w:pPr>
+        <w:pStyle w:val="LOnormal"/>
+        <w:pageBreakBefore w:val="false"/>
+        <w:rPr>
+          <w:rFonts w:ascii="Arial" w:hAnsi="Arial" w:eastAsia="Arial" w:cs="Arial"/>
+        </w:rPr>
+      </w:pPr>
+      <w:r>
+        <w:rPr>
+          <w:rFonts w:eastAsia="Arial" w:cs="Arial" w:ascii="Arial" w:hAnsi="Arial"/>
+        </w:rPr>
+      </w:r>
+    </w:p>
+    <w:p>
+      <w:pPr>
+        <w:pStyle w:val="LOnormal"/>
+        <w:pageBreakBefore w:val="false"/>
+        <w:jc w:val="both"/>
+        <w:rPr>
+          <w:rFonts w:ascii="Arial" w:hAnsi="Arial" w:eastAsia="Arial" w:cs="Arial"/>
+        </w:rPr>
+      </w:pPr>
+      <w:r>
+        <w:rPr>
+          <w:rFonts w:eastAsia="Arial" w:cs="Arial" w:ascii="Arial" w:hAnsi="Arial"/>
+        </w:rPr>
+        <w:t xml:space="preserve">{{CIVILITY}}, </w:t>
+      </w:r>
+    </w:p>
+    <w:p>
+      <w:pPr>
+        <w:pStyle w:val="LOnormal"/>
+        <w:pageBreakBefore w:val="false"/>
+        <w:jc w:val="both"/>
+        <w:rPr>
+          <w:rFonts w:ascii="Arial" w:hAnsi="Arial" w:eastAsia="Arial" w:cs="Arial"/>
+        </w:rPr>
+      </w:pPr>
+      <w:r>
+        <w:rPr>
+          <w:rFonts w:eastAsia="Arial" w:cs="Arial" w:ascii="Arial" w:hAnsi="Arial"/>
+        </w:rPr>
+      </w:r>
+    </w:p>
+    <w:p>
+      <w:pPr>
+        <w:pStyle w:val="LOnormal"/>
+        <w:pageBreakBefore w:val="false"/>
+        <w:jc w:val="both"/>
+        <w:rPr>
+          <w:rFonts w:ascii="Arial" w:hAnsi="Arial" w:eastAsia="Arial" w:cs="Arial"/>
+        </w:rPr>
+      </w:pPr>
+      <w:r>
+        <w:rPr>
+          <w:rFonts w:eastAsia="Arial" w:cs="Arial" w:ascii="Arial" w:hAnsi="Arial"/>
+        </w:rPr>
+      </w:r>
+    </w:p>
+    <w:p>
+      <w:pPr>
+        <w:pStyle w:val="LOnormal"/>
+        <w:pageBreakBefore w:val="false"/>
+        <w:jc w:val="both"/>
+        <w:rPr>
+          <w:rFonts w:ascii="Arial" w:hAnsi="Arial" w:eastAsia="Arial" w:cs="Arial"/>
+        </w:rPr>
+      </w:pPr>
+      <w:r>
+        <w:rPr>
+          <w:rFonts w:eastAsia="Arial" w:cs="Arial" w:ascii="Arial" w:hAnsi="Arial"/>
+        </w:rPr>
+        <w:t xml:space="preserve">Conformément aux dispositions de votre bail, la valeur de votre loyer est indexé sur l’évolution de l’{{INDEX_TYPE}} de l’INSEE du {{QUARTER}} trimestre de chaque année. </w:t>
+      </w:r>
+    </w:p>
+    <w:p>
+      <w:pPr>
+        <w:pStyle w:val="LOnormal"/>
+        <w:pageBreakBefore w:val="false"/>
+        <w:jc w:val="both"/>
+        <w:rPr>
+          <w:rFonts w:ascii="Arial" w:hAnsi="Arial" w:eastAsia="Arial" w:cs="Arial"/>
+        </w:rPr>
+      </w:pPr>
+      <w:r>
+        <w:rPr>
+          <w:rFonts w:eastAsia="Arial" w:cs="Arial" w:ascii="Arial" w:hAnsi="Arial"/>
+        </w:rPr>
+      </w:r>
+    </w:p>
+    <w:p>
+      <w:pPr>
+        <w:pStyle w:val="LOnormal"/>
+        <w:pageBreakBefore w:val="false"/>
+        <w:jc w:val="both"/>
+        <w:rPr>
+          <w:rFonts w:ascii="Arial" w:hAnsi="Arial" w:eastAsia="Arial" w:cs="Arial"/>
+        </w:rPr>
+      </w:pPr>
+      <w:r>
+        <w:rPr>
+          <w:rFonts w:eastAsia="Arial" w:cs="Arial" w:ascii="Arial" w:hAnsi="Arial"/>
+        </w:rPr>
+        <w:t>Récemment publié, cet indice s’établit désormais à {{NEW_INDEX}}.</w:t>
+      </w:r>
+    </w:p>
+    <w:p>
+      <w:pPr>
+        <w:pStyle w:val="LOnormal"/>
+        <w:pageBreakBefore w:val="false"/>
+        <w:jc w:val="both"/>
+        <w:rPr>
+          <w:rFonts w:ascii="Arial" w:hAnsi="Arial" w:eastAsia="Arial" w:cs="Arial"/>
+        </w:rPr>
+      </w:pPr>
+      <w:r>
+        <w:rPr>
+          <w:rFonts w:eastAsia="Arial" w:cs="Arial" w:ascii="Arial" w:hAnsi="Arial"/>
+        </w:rPr>
+      </w:r>
+    </w:p>
+    <w:p>
+      <w:pPr>
+        <w:pStyle w:val="LOnormal"/>
         <w:pageBreakBefore w:val="false"/>
         <w:jc w:val="both"/>
         <w:rPr>
@@ -306,22 +378,22 @@
     </w:p>
     <w:p>
       <w:pPr>
-        <w:pStyle w:val="Normal1"/>
-        <w:pageBreakBefore w:val="false"/>
-        <w:jc w:val="both"/>
-        <w:rPr>
-          <w:rFonts w:ascii="Arial" w:hAnsi="Arial" w:eastAsia="Arial" w:cs="Arial"/>
-        </w:rPr>
-      </w:pPr>
-      <w:r>
-        <w:rPr>
-          <w:rFonts w:eastAsia="Arial" w:cs="Arial" w:ascii="Arial" w:hAnsi="Arial"/>
-        </w:rPr>
-      </w:r>
-    </w:p>
-    <w:p>
-      <w:pPr>
-        <w:pStyle w:val="Normal1"/>
+        <w:pStyle w:val="LOnormal"/>
+        <w:pageBreakBefore w:val="false"/>
+        <w:jc w:val="both"/>
+        <w:rPr>
+          <w:rFonts w:ascii="Arial" w:hAnsi="Arial" w:eastAsia="Arial" w:cs="Arial"/>
+        </w:rPr>
+      </w:pPr>
+      <w:r>
+        <w:rPr>
+          <w:rFonts w:eastAsia="Arial" w:cs="Arial" w:ascii="Arial" w:hAnsi="Arial"/>
+        </w:rPr>
+      </w:r>
+    </w:p>
+    <w:p>
+      <w:pPr>
+        <w:pStyle w:val="LOnormal"/>
         <w:pageBreakBefore w:val="false"/>
         <w:jc w:val="center"/>
         <w:rPr>
@@ -427,7 +499,7 @@
     </w:p>
     <w:p>
       <w:pPr>
-        <w:pStyle w:val="Normal1"/>
+        <w:pStyle w:val="LOnormal"/>
         <w:pageBreakBefore w:val="false"/>
         <w:jc w:val="both"/>
         <w:rPr>
@@ -444,228 +516,50 @@
     </w:p>
     <w:p>
       <w:pPr>
-        <w:pStyle w:val="Normal1"/>
-        <w:pageBreakBefore w:val="false"/>
-        <w:jc w:val="both"/>
-        <w:rPr>
-          <w:rFonts w:ascii="Arial" w:hAnsi="Arial" w:eastAsia="Arial" w:cs="Arial"/>
-        </w:rPr>
-      </w:pPr>
-      <w:r>
-        <w:rPr>
-          <w:rFonts w:eastAsia="Arial" w:cs="Arial" w:ascii="Arial" w:hAnsi="Arial"/>
-        </w:rPr>
-        <w:t>En conséquence, le montant de votre nouveau loyer hors charges indexé est de {{NLHC}} € :</w:t>
-      </w:r>
-    </w:p>
-    <w:p>
-      <w:pPr>
-        <w:pStyle w:val="Normal1"/>
-        <w:pageBreakBefore w:val="false"/>
-        <w:jc w:val="both"/>
-        <w:rPr>
-          <w:rFonts w:ascii="Arial" w:hAnsi="Arial" w:eastAsia="Arial" w:cs="Arial"/>
-        </w:rPr>
-      </w:pPr>
-      <w:r>
-        <w:rPr>
-          <w:rFonts w:eastAsia="Arial" w:cs="Arial" w:ascii="Arial" w:hAnsi="Arial"/>
-        </w:rPr>
-      </w:r>
-    </w:p>
-    <w:p>
-      <w:pPr>
-        <w:pStyle w:val="Normal1"/>
-        <w:pageBreakBefore w:val="false"/>
-        <w:jc w:val="center"/>
-        <w:rPr>
-          <w:rFonts w:ascii="Arial" w:hAnsi="Arial" w:eastAsia="Arial" w:cs="Arial"/>
-          <w:sz w:val="36"/>
-          <w:szCs w:val="36"/>
-        </w:rPr>
-      </w:pPr>
-      <w:r>
-        <w:rPr/>
-      </w:r>
-      <m:oMathPara xmlns:m="http://schemas.openxmlformats.org/officeDocument/2006/math">
-        <m:oMathParaPr>
-          <m:jc m:val="center"/>
-        </m:oMathParaPr>
-        <m:oMath>
-          <m:r>
-            <w:rPr>
-              <w:rFonts w:ascii="Cambria Math" w:hAnsi="Cambria Math"/>
-            </w:rPr>
-            <m:t xml:space="preserve">{</m:t>
-          </m:r>
-          <m:r>
-            <w:rPr>
-              <w:rFonts w:ascii="Cambria Math" w:hAnsi="Cambria Math"/>
-            </w:rPr>
-            <m:t xml:space="preserve">{</m:t>
-          </m:r>
-          <m:r>
-            <w:rPr>
-              <w:rFonts w:ascii="Cambria Math" w:hAnsi="Cambria Math"/>
-            </w:rPr>
-            <m:t xml:space="preserve">NLHC</m:t>
-          </m:r>
-          <m:r>
-            <w:rPr>
-              <w:rFonts w:ascii="Cambria Math" w:hAnsi="Cambria Math"/>
-            </w:rPr>
-            <m:t xml:space="preserve">}</m:t>
-          </m:r>
-          <m:r>
-            <w:rPr>
-              <w:rFonts w:ascii="Cambria Math" w:hAnsi="Cambria Math"/>
-            </w:rPr>
-            <m:t xml:space="preserve">}</m:t>
-          </m:r>
-          <m:r>
-            <w:rPr>
-              <w:rFonts w:ascii="Cambria Math" w:hAnsi="Cambria Math"/>
-            </w:rPr>
-            <m:t xml:space="preserve">=</m:t>
-          </m:r>
-          <m:f>
-            <m:num>
-              <m:r>
-                <w:rPr>
-                  <w:rFonts w:ascii="Cambria Math" w:hAnsi="Cambria Math"/>
-                </w:rPr>
-                <m:t xml:space="preserve">{</m:t>
-              </m:r>
-              <m:r>
-                <w:rPr>
-                  <w:rFonts w:ascii="Cambria Math" w:hAnsi="Cambria Math"/>
-                </w:rPr>
-                <m:t xml:space="preserve">{</m:t>
-              </m:r>
-              <m:r>
-                <w:rPr>
-                  <w:rFonts w:ascii="Cambria Math" w:hAnsi="Cambria Math"/>
-                </w:rPr>
-                <m:t xml:space="preserve">LHC</m:t>
-              </m:r>
-              <m:r>
-                <w:rPr>
-                  <w:rFonts w:ascii="Cambria Math" w:hAnsi="Cambria Math"/>
-                </w:rPr>
-                <m:t xml:space="preserve">}</m:t>
-              </m:r>
-              <m:r>
-                <w:rPr>
-                  <w:rFonts w:ascii="Cambria Math" w:hAnsi="Cambria Math"/>
-                </w:rPr>
-                <m:t xml:space="preserve">}</m:t>
-              </m:r>
-              <m:r>
-                <w:rPr>
-                  <w:rFonts w:ascii="Cambria Math" w:hAnsi="Cambria Math"/>
-                </w:rPr>
-                <m:t xml:space="preserve">×</m:t>
-              </m:r>
-              <m:r>
-                <w:rPr>
-                  <w:rFonts w:ascii="Cambria Math" w:hAnsi="Cambria Math"/>
-                </w:rPr>
-                <m:t xml:space="preserve">{</m:t>
-              </m:r>
-              <m:r>
-                <w:rPr>
-                  <w:rFonts w:ascii="Cambria Math" w:hAnsi="Cambria Math"/>
-                </w:rPr>
-                <m:t xml:space="preserve">{</m:t>
-              </m:r>
-              <m:r>
-                <w:rPr>
-                  <w:rFonts w:ascii="Cambria Math" w:hAnsi="Cambria Math"/>
-                </w:rPr>
-                <m:t xml:space="preserve">∋</m:t>
-              </m:r>
-              <m:r>
-                <w:rPr>
-                  <w:rFonts w:ascii="Cambria Math" w:hAnsi="Cambria Math"/>
-                </w:rPr>
-                <m:t xml:space="preserve">}</m:t>
-              </m:r>
-              <m:r>
-                <w:rPr>
-                  <w:rFonts w:ascii="Cambria Math" w:hAnsi="Cambria Math"/>
-                </w:rPr>
-                <m:t xml:space="preserve">}</m:t>
-              </m:r>
-            </m:num>
-            <m:den>
-              <m:r>
-                <w:rPr>
-                  <w:rFonts w:ascii="Cambria Math" w:hAnsi="Cambria Math"/>
-                </w:rPr>
-                <m:t xml:space="preserve">{</m:t>
-              </m:r>
-              <m:r>
-                <w:rPr>
-                  <w:rFonts w:ascii="Cambria Math" w:hAnsi="Cambria Math"/>
-                </w:rPr>
-                <m:t xml:space="preserve">{</m:t>
-              </m:r>
-              <m:r>
-                <w:rPr>
-                  <w:rFonts w:ascii="Cambria Math" w:hAnsi="Cambria Math"/>
-                </w:rPr>
-                <m:t xml:space="preserve">AI</m:t>
-              </m:r>
-              <m:r>
-                <w:rPr>
-                  <w:rFonts w:ascii="Cambria Math" w:hAnsi="Cambria Math"/>
-                </w:rPr>
-                <m:t xml:space="preserve">}</m:t>
-              </m:r>
-              <m:r>
-                <w:rPr>
-                  <w:rFonts w:ascii="Cambria Math" w:hAnsi="Cambria Math"/>
-                </w:rPr>
-                <m:t xml:space="preserve">}</m:t>
-              </m:r>
-            </m:den>
-          </m:f>
-        </m:oMath>
-      </m:oMathPara>
-    </w:p>
-    <w:p>
-      <w:pPr>
-        <w:pStyle w:val="Normal1"/>
-        <w:pageBreakBefore w:val="false"/>
-        <w:jc w:val="both"/>
-        <w:rPr>
-          <w:rFonts w:ascii="Arial" w:hAnsi="Arial" w:eastAsia="Arial" w:cs="Arial"/>
-        </w:rPr>
-      </w:pPr>
-      <w:r>
-        <w:rPr>
-          <w:rFonts w:eastAsia="Arial" w:cs="Arial" w:ascii="Arial" w:hAnsi="Arial"/>
-        </w:rPr>
-      </w:r>
-    </w:p>
-    <w:p>
-      <w:pPr>
-        <w:pStyle w:val="Normal1"/>
-        <w:pageBreakBefore w:val="false"/>
-        <w:jc w:val="both"/>
-        <w:rPr>
-          <w:rFonts w:ascii="Arial" w:hAnsi="Arial" w:eastAsia="Arial" w:cs="Arial"/>
-        </w:rPr>
-      </w:pPr>
-      <w:r>
-        <w:rPr>
-          <w:rFonts w:eastAsia="Arial" w:cs="Arial" w:ascii="Arial" w:hAnsi="Arial"/>
-        </w:rPr>
-      </w:r>
-    </w:p>
-    <w:p>
-      <w:pPr>
-        <w:pStyle w:val="Normal1"/>
+        <w:pStyle w:val="LOnormal"/>
+        <w:pageBreakBefore w:val="false"/>
+        <w:jc w:val="both"/>
+        <w:rPr>
+          <w:rFonts w:ascii="Arial" w:hAnsi="Arial" w:eastAsia="Arial" w:cs="Arial"/>
+        </w:rPr>
+      </w:pPr>
+      <w:r>
+        <w:rPr>
+          <w:rFonts w:eastAsia="Arial" w:cs="Arial" w:ascii="Arial" w:hAnsi="Arial"/>
+        </w:rPr>
+        <w:t xml:space="preserve">En conséquence, le montant de votre nouveau loyer hors charges indexé est de </w:t>
+      </w:r>
+      <w:r>
+        <w:rPr>
+          <w:rFonts w:eastAsia="Arial" w:cs="Arial" w:ascii="Arial" w:hAnsi="Arial"/>
+        </w:rPr>
+        <w:t xml:space="preserve">{{RENTE_NO_CHARGES}} x {{NEW_INDEX}} / {{LAST_INDEX}} = </w:t>
+      </w:r>
+      <w:r>
+        <w:rPr>
+          <w:rFonts w:eastAsia="Arial" w:cs="Arial" w:ascii="Arial" w:hAnsi="Arial"/>
+        </w:rPr>
+        <w:t>{{NEW_RENT_NO_CHARGES}} €.</w:t>
+      </w:r>
+    </w:p>
+    <w:p>
+      <w:pPr>
+        <w:pStyle w:val="LOnormal"/>
+        <w:pageBreakBefore w:val="false"/>
+        <w:jc w:val="both"/>
+        <w:rPr>
+          <w:rFonts w:ascii="Arial" w:hAnsi="Arial" w:eastAsia="Arial" w:cs="Arial"/>
+        </w:rPr>
+      </w:pPr>
+      <w:r>
+        <w:rPr>
+          <w:rFonts w:eastAsia="Arial" w:cs="Arial" w:ascii="Arial" w:hAnsi="Arial"/>
+        </w:rPr>
+      </w:r>
+    </w:p>
+    <w:p>
+      <w:pPr>
+        <w:pStyle w:val="LOnormal"/>
         <w:pageBreakBefore w:val="false"/>
         <w:jc w:val="both"/>
         <w:rPr>
@@ -683,7 +577,7 @@
           <w:rFonts w:eastAsia="Arial" w:cs="Arial" w:ascii="Arial" w:hAnsi="Arial"/>
           <w:b/>
         </w:rPr>
-        <w:t>nouveau loyer charges comprises: {{NOUVEAU_LOYER}} €</w:t>
+        <w:t>nouveau loyer charges comprises: {{NEW_RENT}} €</w:t>
       </w:r>
       <w:r>
         <w:rPr>
@@ -694,99 +588,99 @@
     </w:p>
     <w:p>
       <w:pPr>
-        <w:pStyle w:val="Normal1"/>
-        <w:pageBreakBefore w:val="false"/>
-        <w:jc w:val="both"/>
-        <w:rPr>
-          <w:rFonts w:ascii="Arial" w:hAnsi="Arial" w:eastAsia="Arial" w:cs="Arial"/>
-        </w:rPr>
-      </w:pPr>
-      <w:r>
-        <w:rPr>
-          <w:rFonts w:eastAsia="Arial" w:cs="Arial" w:ascii="Arial" w:hAnsi="Arial"/>
-        </w:rPr>
-      </w:r>
-    </w:p>
-    <w:p>
-      <w:pPr>
-        <w:pStyle w:val="Normal1"/>
-        <w:pageBreakBefore w:val="false"/>
-        <w:jc w:val="both"/>
-        <w:rPr>
-          <w:rFonts w:ascii="Arial" w:hAnsi="Arial" w:eastAsia="Arial" w:cs="Arial"/>
-        </w:rPr>
-      </w:pPr>
-      <w:r>
-        <w:rPr>
-          <w:rFonts w:eastAsia="Arial" w:cs="Arial" w:ascii="Arial" w:hAnsi="Arial"/>
-        </w:rPr>
-        <w:t>Je vous remercie de bien vouloir appliquer cette augmentation lors du règlement de votre loyer de {{REGLEMENT}}.</w:t>
-      </w:r>
-    </w:p>
-    <w:p>
-      <w:pPr>
-        <w:pStyle w:val="Normal1"/>
-        <w:pageBreakBefore w:val="false"/>
-        <w:jc w:val="both"/>
-        <w:rPr>
-          <w:rFonts w:ascii="Arial" w:hAnsi="Arial" w:eastAsia="Arial" w:cs="Arial"/>
-        </w:rPr>
-      </w:pPr>
-      <w:r>
-        <w:rPr>
-          <w:rFonts w:eastAsia="Arial" w:cs="Arial" w:ascii="Arial" w:hAnsi="Arial"/>
-        </w:rPr>
-      </w:r>
-    </w:p>
-    <w:p>
-      <w:pPr>
-        <w:pStyle w:val="Normal1"/>
-        <w:pageBreakBefore w:val="false"/>
-        <w:jc w:val="both"/>
-        <w:rPr>
-          <w:rFonts w:ascii="Arial" w:hAnsi="Arial" w:eastAsia="Arial" w:cs="Arial"/>
-        </w:rPr>
-      </w:pPr>
-      <w:r>
-        <w:rPr>
-          <w:rFonts w:eastAsia="Arial" w:cs="Arial" w:ascii="Arial" w:hAnsi="Arial"/>
-        </w:rPr>
-        <w:t xml:space="preserve">Je vous prie de bien vouloir agréer, {{CIVILITÉ}}, l’expression de mes sentiments cordiaux. </w:t>
-      </w:r>
-    </w:p>
-    <w:p>
-      <w:pPr>
-        <w:pStyle w:val="Normal1"/>
-        <w:pageBreakBefore w:val="false"/>
-        <w:jc w:val="both"/>
-        <w:rPr>
-          <w:rFonts w:ascii="Arial" w:hAnsi="Arial" w:eastAsia="Arial" w:cs="Arial"/>
-        </w:rPr>
-      </w:pPr>
-      <w:r>
-        <w:rPr>
-          <w:rFonts w:eastAsia="Arial" w:cs="Arial" w:ascii="Arial" w:hAnsi="Arial"/>
-        </w:rPr>
-      </w:r>
-    </w:p>
-    <w:p>
-      <w:pPr>
-        <w:pStyle w:val="Normal1"/>
-        <w:pageBreakBefore w:val="false"/>
-        <w:jc w:val="both"/>
-        <w:rPr>
-          <w:rFonts w:ascii="Arial" w:hAnsi="Arial" w:eastAsia="Arial" w:cs="Arial"/>
-        </w:rPr>
-      </w:pPr>
-      <w:r>
-        <w:rPr>
-          <w:rFonts w:eastAsia="Arial" w:cs="Arial" w:ascii="Arial" w:hAnsi="Arial"/>
-        </w:rPr>
-      </w:r>
-    </w:p>
-    <w:p>
-      <w:pPr>
-        <w:pStyle w:val="Normal1"/>
+        <w:pStyle w:val="LOnormal"/>
+        <w:pageBreakBefore w:val="false"/>
+        <w:jc w:val="both"/>
+        <w:rPr>
+          <w:rFonts w:ascii="Arial" w:hAnsi="Arial" w:eastAsia="Arial" w:cs="Arial"/>
+        </w:rPr>
+      </w:pPr>
+      <w:r>
+        <w:rPr>
+          <w:rFonts w:eastAsia="Arial" w:cs="Arial" w:ascii="Arial" w:hAnsi="Arial"/>
+        </w:rPr>
+      </w:r>
+    </w:p>
+    <w:p>
+      <w:pPr>
+        <w:pStyle w:val="LOnormal"/>
+        <w:pageBreakBefore w:val="false"/>
+        <w:jc w:val="both"/>
+        <w:rPr>
+          <w:rFonts w:ascii="Arial" w:hAnsi="Arial" w:eastAsia="Arial" w:cs="Arial"/>
+        </w:rPr>
+      </w:pPr>
+      <w:r>
+        <w:rPr>
+          <w:rFonts w:eastAsia="Arial" w:cs="Arial" w:ascii="Arial" w:hAnsi="Arial"/>
+        </w:rPr>
+        <w:t>Je vous remercie de bien vouloir appliquer cette augmentation lors du règlement de votre loyer de {{PAYMENT}}.</w:t>
+      </w:r>
+    </w:p>
+    <w:p>
+      <w:pPr>
+        <w:pStyle w:val="LOnormal"/>
+        <w:pageBreakBefore w:val="false"/>
+        <w:jc w:val="both"/>
+        <w:rPr>
+          <w:rFonts w:ascii="Arial" w:hAnsi="Arial" w:eastAsia="Arial" w:cs="Arial"/>
+        </w:rPr>
+      </w:pPr>
+      <w:r>
+        <w:rPr>
+          <w:rFonts w:eastAsia="Arial" w:cs="Arial" w:ascii="Arial" w:hAnsi="Arial"/>
+        </w:rPr>
+      </w:r>
+    </w:p>
+    <w:p>
+      <w:pPr>
+        <w:pStyle w:val="LOnormal"/>
+        <w:pageBreakBefore w:val="false"/>
+        <w:jc w:val="both"/>
+        <w:rPr>
+          <w:rFonts w:ascii="Arial" w:hAnsi="Arial" w:eastAsia="Arial" w:cs="Arial"/>
+        </w:rPr>
+      </w:pPr>
+      <w:r>
+        <w:rPr>
+          <w:rFonts w:eastAsia="Arial" w:cs="Arial" w:ascii="Arial" w:hAnsi="Arial"/>
+        </w:rPr>
+        <w:t xml:space="preserve">Je vous prie de bien vouloir agréer, {{CIVILITY}}, l’expression de mes sentiments cordiaux. </w:t>
+      </w:r>
+    </w:p>
+    <w:p>
+      <w:pPr>
+        <w:pStyle w:val="LOnormal"/>
+        <w:pageBreakBefore w:val="false"/>
+        <w:jc w:val="both"/>
+        <w:rPr>
+          <w:rFonts w:ascii="Arial" w:hAnsi="Arial" w:eastAsia="Arial" w:cs="Arial"/>
+        </w:rPr>
+      </w:pPr>
+      <w:r>
+        <w:rPr>
+          <w:rFonts w:eastAsia="Arial" w:cs="Arial" w:ascii="Arial" w:hAnsi="Arial"/>
+        </w:rPr>
+      </w:r>
+    </w:p>
+    <w:p>
+      <w:pPr>
+        <w:pStyle w:val="LOnormal"/>
+        <w:pageBreakBefore w:val="false"/>
+        <w:jc w:val="both"/>
+        <w:rPr>
+          <w:rFonts w:ascii="Arial" w:hAnsi="Arial" w:eastAsia="Arial" w:cs="Arial"/>
+        </w:rPr>
+      </w:pPr>
+      <w:r>
+        <w:rPr>
+          <w:rFonts w:eastAsia="Arial" w:cs="Arial" w:ascii="Arial" w:hAnsi="Arial"/>
+        </w:rPr>
+      </w:r>
+    </w:p>
+    <w:p>
+      <w:pPr>
+        <w:pStyle w:val="LOnormal"/>
         <w:pageBreakBefore w:val="false"/>
         <w:jc w:val="center"/>
         <w:rPr>
@@ -820,12 +714,11 @@
 <w:hdr xmlns:o="urn:schemas-microsoft-com:office:office" xmlns:r="http://schemas.openxmlformats.org/officeDocument/2006/relationships" xmlns:v="urn:schemas-microsoft-com:vml" xmlns:w="http://schemas.openxmlformats.org/wordprocessingml/2006/main" xmlns:w10="urn:schemas-microsoft-com:office:word" xmlns:wp="http://schemas.openxmlformats.org/drawingml/2006/wordprocessingDrawing" xmlns:wps="http://schemas.microsoft.com/office/word/2010/wordprocessingShape" xmlns:wpg="http://schemas.microsoft.com/office/word/2010/wordprocessingGroup" xmlns:mc="http://schemas.openxmlformats.org/markup-compatibility/2006" xmlns:wp14="http://schemas.microsoft.com/office/word/2010/wordprocessingDrawing" xmlns:w14="http://schemas.microsoft.com/office/word/2010/wordml" xmlns:w15="http://schemas.microsoft.com/office/word/2012/wordml" mc:Ignorable="w14 wp14 w15">
   <w:p>
     <w:pPr>
-      <w:pStyle w:val="Normal1"/>
+      <w:pStyle w:val="LOnormal"/>
       <w:keepNext w:val="false"/>
       <w:keepLines w:val="false"/>
       <w:pageBreakBefore w:val="false"/>
       <w:widowControl/>
-      <w:pBdr/>
       <w:shd w:val="clear" w:fill="auto"/>
       <w:tabs>
         <w:tab w:val="clear" w:pos="720"/>
@@ -877,12 +770,11 @@
   </w:p>
   <w:p>
     <w:pPr>
-      <w:pStyle w:val="Normal1"/>
+      <w:pStyle w:val="LOnormal"/>
       <w:keepNext w:val="false"/>
       <w:keepLines w:val="false"/>
       <w:pageBreakBefore w:val="false"/>
       <w:widowControl/>
-      <w:pBdr/>
       <w:shd w:val="clear" w:fill="auto"/>
       <w:tabs>
         <w:tab w:val="clear" w:pos="720"/>
@@ -957,6 +849,7 @@
     <w:qFormat/>
     <w:pPr>
       <w:widowControl/>
+      <w:suppressAutoHyphens w:val="true"/>
       <w:bidi w:val="0"/>
       <w:spacing w:before="0" w:after="0"/>
       <w:jc w:val="left"/>
@@ -972,8 +865,8 @@
   </w:style>
   <w:style w:type="paragraph" w:styleId="Titre1">
     <w:name w:val="Heading 1"/>
-    <w:basedOn w:val="Normal1"/>
-    <w:next w:val="Normal1"/>
+    <w:basedOn w:val="LOnormal"/>
+    <w:next w:val="LOnormal"/>
     <w:qFormat/>
     <w:pPr>
       <w:keepNext w:val="true"/>
@@ -989,8 +882,8 @@
   </w:style>
   <w:style w:type="paragraph" w:styleId="Titre2">
     <w:name w:val="Heading 2"/>
-    <w:basedOn w:val="Normal1"/>
-    <w:next w:val="Normal1"/>
+    <w:basedOn w:val="LOnormal"/>
+    <w:next w:val="LOnormal"/>
     <w:qFormat/>
     <w:pPr>
       <w:keepNext w:val="true"/>
@@ -1008,8 +901,8 @@
   </w:style>
   <w:style w:type="paragraph" w:styleId="Titre3">
     <w:name w:val="Heading 3"/>
-    <w:basedOn w:val="Normal1"/>
-    <w:next w:val="Normal1"/>
+    <w:basedOn w:val="LOnormal"/>
+    <w:next w:val="LOnormal"/>
     <w:qFormat/>
     <w:pPr>
       <w:keepNext w:val="true"/>
@@ -1025,8 +918,8 @@
   </w:style>
   <w:style w:type="paragraph" w:styleId="Titre4">
     <w:name w:val="Heading 4"/>
-    <w:basedOn w:val="Normal1"/>
-    <w:next w:val="Normal1"/>
+    <w:basedOn w:val="LOnormal"/>
+    <w:next w:val="LOnormal"/>
     <w:qFormat/>
     <w:pPr>
       <w:keepNext w:val="true"/>
@@ -1042,8 +935,8 @@
   </w:style>
   <w:style w:type="paragraph" w:styleId="Titre5">
     <w:name w:val="Heading 5"/>
-    <w:basedOn w:val="Normal1"/>
-    <w:next w:val="Normal1"/>
+    <w:basedOn w:val="LOnormal"/>
+    <w:next w:val="LOnormal"/>
     <w:qFormat/>
     <w:pPr>
       <w:keepNext w:val="true"/>
@@ -1059,8 +952,8 @@
   </w:style>
   <w:style w:type="paragraph" w:styleId="Titre6">
     <w:name w:val="Heading 6"/>
-    <w:basedOn w:val="Normal1"/>
-    <w:next w:val="Normal1"/>
+    <w:basedOn w:val="LOnormal"/>
+    <w:next w:val="LOnormal"/>
     <w:qFormat/>
     <w:pPr>
       <w:keepNext w:val="true"/>
@@ -1132,11 +1025,12 @@
       <w:rFonts w:cs="FreeSans"/>
     </w:rPr>
   </w:style>
-  <w:style w:type="paragraph" w:styleId="Normal1" w:default="1">
+  <w:style w:type="paragraph" w:styleId="LOnormal" w:default="1">
     <w:name w:val="LO-normal"/>
     <w:qFormat/>
     <w:pPr>
       <w:widowControl/>
+      <w:suppressAutoHyphens w:val="true"/>
       <w:bidi w:val="0"/>
       <w:spacing w:before="0" w:after="0"/>
       <w:jc w:val="left"/>
@@ -1152,8 +1046,8 @@
   </w:style>
   <w:style w:type="paragraph" w:styleId="Titreprincipal">
     <w:name w:val="Title"/>
-    <w:basedOn w:val="Normal1"/>
-    <w:next w:val="Normal1"/>
+    <w:basedOn w:val="LOnormal"/>
+    <w:next w:val="LOnormal"/>
     <w:qFormat/>
     <w:pPr>
       <w:keepNext w:val="true"/>
@@ -1169,8 +1063,8 @@
   </w:style>
   <w:style w:type="paragraph" w:styleId="Soustitre">
     <w:name w:val="Subtitle"/>
-    <w:basedOn w:val="Normal1"/>
-    <w:next w:val="Normal1"/>
+    <w:basedOn w:val="LOnormal"/>
+    <w:next w:val="LOnormal"/>
     <w:qFormat/>
     <w:pPr>
       <w:keepNext w:val="true"/>

</xml_diff>

<commit_message>
Add signature to rent revision template.
</commit_message>
<xml_diff>
--- a/src/infrastructure/templates/rent-revision/template.docx
+++ b/src/infrastructure/templates/rent-revision/template.docx
@@ -88,19 +88,7 @@
         <w:rPr>
           <w:rFonts w:eastAsia="Arial" w:cs="Arial" w:ascii="Arial" w:hAnsi="Arial"/>
         </w:rPr>
-        <w:t>{{CIVILITY}} {{</w:t>
-      </w:r>
-      <w:r>
-        <w:rPr>
-          <w:rFonts w:eastAsia="Arial" w:cs="Arial" w:ascii="Arial" w:hAnsi="Arial"/>
-        </w:rPr>
-        <w:t>NAME</w:t>
-      </w:r>
-      <w:r>
-        <w:rPr>
-          <w:rFonts w:eastAsia="Arial" w:cs="Arial" w:ascii="Arial" w:hAnsi="Arial"/>
-        </w:rPr>
-        <w:t>}}</w:t>
+        <w:t>{{CIVILITY}} {{NAME}}</w:t>
       </w:r>
     </w:p>
     <w:p>
@@ -527,19 +515,7 @@
         <w:rPr>
           <w:rFonts w:eastAsia="Arial" w:cs="Arial" w:ascii="Arial" w:hAnsi="Arial"/>
         </w:rPr>
-        <w:t xml:space="preserve">En conséquence, le montant de votre nouveau loyer hors charges indexé est de </w:t>
-      </w:r>
-      <w:r>
-        <w:rPr>
-          <w:rFonts w:eastAsia="Arial" w:cs="Arial" w:ascii="Arial" w:hAnsi="Arial"/>
-        </w:rPr>
-        <w:t xml:space="preserve">{{RENTE_NO_CHARGES}} x {{NEW_INDEX}} / {{LAST_INDEX}} = </w:t>
-      </w:r>
-      <w:r>
-        <w:rPr>
-          <w:rFonts w:eastAsia="Arial" w:cs="Arial" w:ascii="Arial" w:hAnsi="Arial"/>
-        </w:rPr>
-        <w:t>{{NEW_RENT_NO_CHARGES}} €.</w:t>
+        <w:t>En conséquence, le montant de votre nouveau loyer hors charges indexé est de {{RENTE_NO_CHARGES}} x {{NEW_INDEX}} / {{LAST_INDEX}} = {{NEW_RENT_NO_CHARGES}} €.</w:t>
       </w:r>
     </w:p>
     <w:p>
@@ -696,8 +672,77 @@
         <w:t>{{SIGNATURE}}</w:t>
       </w:r>
     </w:p>
+    <w:p>
+      <w:pPr>
+        <w:pStyle w:val="LOnormal"/>
+        <w:jc w:val="center"/>
+        <w:rPr>
+          <w:rFonts w:ascii="Arial" w:hAnsi="Arial" w:eastAsia="Arial" w:cs="Arial"/>
+        </w:rPr>
+      </w:pPr>
+      <w:r>
+        <w:rPr/>
+      </w:r>
+    </w:p>
+    <w:p>
+      <w:pPr>
+        <w:pStyle w:val="LOnormal"/>
+        <w:jc w:val="center"/>
+        <w:rPr>
+          <w:rFonts w:ascii="Arial" w:hAnsi="Arial" w:eastAsia="Arial" w:cs="Arial"/>
+        </w:rPr>
+      </w:pPr>
+      <w:r>
+        <w:rPr/>
+        <w:drawing>
+          <wp:anchor behindDoc="0" distT="0" distB="0" distL="0" distR="0" simplePos="0" locked="0" layoutInCell="0" allowOverlap="1" relativeHeight="3">
+            <wp:simplePos x="0" y="0"/>
+            <wp:positionH relativeFrom="column">
+              <wp:align>center</wp:align>
+            </wp:positionH>
+            <wp:positionV relativeFrom="paragraph">
+              <wp:posOffset>635</wp:posOffset>
+            </wp:positionV>
+            <wp:extent cx="1308735" cy="797560"/>
+            <wp:effectExtent l="0" t="0" r="0" b="0"/>
+            <wp:wrapSquare wrapText="largest"/>
+            <wp:docPr id="1" name="Image1" descr=""/>
+            <wp:cNvGraphicFramePr>
+              <a:graphicFrameLocks xmlns:a="http://schemas.openxmlformats.org/drawingml/2006/main" noChangeAspect="1"/>
+            </wp:cNvGraphicFramePr>
+            <a:graphic xmlns:a="http://schemas.openxmlformats.org/drawingml/2006/main">
+              <a:graphicData uri="http://schemas.openxmlformats.org/drawingml/2006/picture">
+                <pic:pic xmlns:pic="http://schemas.openxmlformats.org/drawingml/2006/picture">
+                  <pic:nvPicPr>
+                    <pic:cNvPr id="1" name="Image1" descr=""/>
+                    <pic:cNvPicPr>
+                      <a:picLocks noChangeAspect="1" noChangeArrowheads="1"/>
+                    </pic:cNvPicPr>
+                  </pic:nvPicPr>
+                  <pic:blipFill>
+                    <a:blip r:embed="rId2"/>
+                    <a:stretch>
+                      <a:fillRect/>
+                    </a:stretch>
+                  </pic:blipFill>
+                  <pic:spPr bwMode="auto">
+                    <a:xfrm>
+                      <a:off x="0" y="0"/>
+                      <a:ext cx="1308735" cy="797560"/>
+                    </a:xfrm>
+                    <a:prstGeom prst="rect">
+                      <a:avLst/>
+                    </a:prstGeom>
+                  </pic:spPr>
+                </pic:pic>
+              </a:graphicData>
+            </a:graphic>
+          </wp:anchor>
+        </w:drawing>
+      </w:r>
+    </w:p>
     <w:sectPr>
-      <w:headerReference w:type="default" r:id="rId2"/>
+      <w:headerReference w:type="default" r:id="rId3"/>
       <w:type w:val="nextPage"/>
       <w:pgSz w:w="11906" w:h="16838"/>
       <w:pgMar w:left="1417" w:right="843" w:gutter="0" w:header="708" w:top="1417" w:footer="0" w:bottom="1417"/>
@@ -863,7 +908,7 @@
       <w:lang w:val="fr-FR" w:eastAsia="zh-CN" w:bidi="hi-IN"/>
     </w:rPr>
   </w:style>
-  <w:style w:type="paragraph" w:styleId="Titre1">
+  <w:style w:type="paragraph" w:styleId="Heading1">
     <w:name w:val="Heading 1"/>
     <w:basedOn w:val="LOnormal"/>
     <w:next w:val="LOnormal"/>
@@ -880,7 +925,7 @@
       <w:szCs w:val="48"/>
     </w:rPr>
   </w:style>
-  <w:style w:type="paragraph" w:styleId="Titre2">
+  <w:style w:type="paragraph" w:styleId="Heading2">
     <w:name w:val="Heading 2"/>
     <w:basedOn w:val="LOnormal"/>
     <w:next w:val="LOnormal"/>
@@ -899,7 +944,7 @@
       <w:szCs w:val="26"/>
     </w:rPr>
   </w:style>
-  <w:style w:type="paragraph" w:styleId="Titre3">
+  <w:style w:type="paragraph" w:styleId="Heading3">
     <w:name w:val="Heading 3"/>
     <w:basedOn w:val="LOnormal"/>
     <w:next w:val="LOnormal"/>
@@ -916,7 +961,7 @@
       <w:szCs w:val="28"/>
     </w:rPr>
   </w:style>
-  <w:style w:type="paragraph" w:styleId="Titre4">
+  <w:style w:type="paragraph" w:styleId="Heading4">
     <w:name w:val="Heading 4"/>
     <w:basedOn w:val="LOnormal"/>
     <w:next w:val="LOnormal"/>
@@ -933,7 +978,7 @@
       <w:szCs w:val="24"/>
     </w:rPr>
   </w:style>
-  <w:style w:type="paragraph" w:styleId="Titre5">
+  <w:style w:type="paragraph" w:styleId="Heading5">
     <w:name w:val="Heading 5"/>
     <w:basedOn w:val="LOnormal"/>
     <w:next w:val="LOnormal"/>
@@ -950,7 +995,7 @@
       <w:szCs w:val="22"/>
     </w:rPr>
   </w:style>
-  <w:style w:type="paragraph" w:styleId="Titre6">
+  <w:style w:type="paragraph" w:styleId="Heading6">
     <w:name w:val="Heading 6"/>
     <w:basedOn w:val="LOnormal"/>
     <w:next w:val="LOnormal"/>
@@ -967,10 +1012,10 @@
       <w:szCs w:val="20"/>
     </w:rPr>
   </w:style>
-  <w:style w:type="paragraph" w:styleId="Titre">
-    <w:name w:val="Titre"/>
+  <w:style w:type="paragraph" w:styleId="Heading">
+    <w:name w:val="Heading"/>
     <w:basedOn w:val="Normal"/>
-    <w:next w:val="Corpsdetexte"/>
+    <w:next w:val="TextBody"/>
     <w:qFormat/>
     <w:pPr>
       <w:keepNext w:val="true"/>
@@ -982,7 +1027,7 @@
       <w:szCs w:val="28"/>
     </w:rPr>
   </w:style>
-  <w:style w:type="paragraph" w:styleId="Corpsdetexte">
+  <w:style w:type="paragraph" w:styleId="TextBody">
     <w:name w:val="Body Text"/>
     <w:basedOn w:val="Normal"/>
     <w:pPr>
@@ -990,15 +1035,15 @@
     </w:pPr>
     <w:rPr/>
   </w:style>
-  <w:style w:type="paragraph" w:styleId="Liste">
+  <w:style w:type="paragraph" w:styleId="List">
     <w:name w:val="List"/>
-    <w:basedOn w:val="Corpsdetexte"/>
+    <w:basedOn w:val="TextBody"/>
     <w:pPr/>
     <w:rPr>
       <w:rFonts w:cs="FreeSans"/>
     </w:rPr>
   </w:style>
-  <w:style w:type="paragraph" w:styleId="Lgende">
+  <w:style w:type="paragraph" w:styleId="Caption">
     <w:name w:val="Caption"/>
     <w:basedOn w:val="Normal"/>
     <w:qFormat/>
@@ -1023,6 +1068,21 @@
     </w:pPr>
     <w:rPr>
       <w:rFonts w:cs="FreeSans"/>
+    </w:rPr>
+  </w:style>
+  <w:style w:type="paragraph" w:styleId="Titre">
+    <w:name w:val="Titre"/>
+    <w:basedOn w:val="Normal"/>
+    <w:next w:val="TextBody"/>
+    <w:qFormat/>
+    <w:pPr>
+      <w:keepNext w:val="true"/>
+      <w:spacing w:before="240" w:after="120"/>
+    </w:pPr>
+    <w:rPr>
+      <w:rFonts w:ascii="Liberation Sans" w:hAnsi="Liberation Sans" w:eastAsia="Noto Sans CJK SC" w:cs="FreeSans"/>
+      <w:sz w:val="28"/>
+      <w:szCs w:val="28"/>
     </w:rPr>
   </w:style>
   <w:style w:type="paragraph" w:styleId="LOnormal" w:default="1">
@@ -1044,7 +1104,7 @@
       <w:lang w:val="fr-FR" w:eastAsia="zh-CN" w:bidi="hi-IN"/>
     </w:rPr>
   </w:style>
-  <w:style w:type="paragraph" w:styleId="Titreprincipal">
+  <w:style w:type="paragraph" w:styleId="Title">
     <w:name w:val="Title"/>
     <w:basedOn w:val="LOnormal"/>
     <w:next w:val="LOnormal"/>
@@ -1061,7 +1121,7 @@
       <w:szCs w:val="72"/>
     </w:rPr>
   </w:style>
-  <w:style w:type="paragraph" w:styleId="Soustitre">
+  <w:style w:type="paragraph" w:styleId="Subtitle">
     <w:name w:val="Subtitle"/>
     <w:basedOn w:val="LOnormal"/>
     <w:next w:val="LOnormal"/>
@@ -1087,7 +1147,14 @@
     <w:pPr/>
     <w:rPr/>
   </w:style>
-  <w:style w:type="paragraph" w:styleId="Entte">
+  <w:style w:type="paragraph" w:styleId="HeaderandFooter">
+    <w:name w:val="Header and Footer"/>
+    <w:basedOn w:val="Normal"/>
+    <w:qFormat/>
+    <w:pPr/>
+    <w:rPr/>
+  </w:style>
+  <w:style w:type="paragraph" w:styleId="Header">
     <w:name w:val="Header"/>
     <w:basedOn w:val="Entteetpieddepage"/>
     <w:pPr/>

</xml_diff>